<commit_message>
Updated library to 20.11 Added new examples and changed some old examples
</commit_message>
<xml_diff>
--- a/Examples/GroupDocs.Comparison.Examples.CSharp/Resources/SampleFiles/source.docx
+++ b/Examples/GroupDocs.Comparison.Examples.CSharp/Resources/SampleFiles/source.docx
@@ -1,6 +1,6 @@
 
 <file path=word/document.xml><?xml version="1.0" encoding="utf-8"?>
-<w:document xmlns:wpc="http://schemas.microsoft.com/office/word/2010/wordprocessingCanvas" xmlns:mc="http://schemas.openxmlformats.org/markup-compatibility/2006" xmlns:o="urn:schemas-microsoft-com:office:office" xmlns:r="http://schemas.openxmlformats.org/officeDocument/2006/relationships" xmlns:m="http://schemas.openxmlformats.org/officeDocument/2006/math" xmlns:v="urn:schemas-microsoft-com:vml" xmlns:wp14="http://schemas.microsoft.com/office/word/2010/wordprocessingDrawing" xmlns:wp="http://schemas.openxmlformats.org/drawingml/2006/wordprocessingDrawing" xmlns:w10="urn:schemas-microsoft-com:office:word" xmlns:w="http://schemas.openxmlformats.org/wordprocessingml/2006/main" xmlns:w14="http://schemas.microsoft.com/office/word/2010/wordml" xmlns:w15="http://schemas.microsoft.com/office/word/2012/wordml" xmlns:wpg="http://schemas.microsoft.com/office/word/2010/wordprocessingGroup" xmlns:wpi="http://schemas.microsoft.com/office/word/2010/wordprocessingInk" xmlns:wne="http://schemas.microsoft.com/office/word/2006/wordml" xmlns:wps="http://schemas.microsoft.com/office/word/2010/wordprocessingShape" mc:Ignorable="w14 w15 wp14">
+<w:document xmlns:wpc="http://schemas.microsoft.com/office/word/2010/wordprocessingCanvas" xmlns:cx="http://schemas.microsoft.com/office/drawing/2014/chartex" xmlns:cx1="http://schemas.microsoft.com/office/drawing/2015/9/8/chartex" xmlns:mc="http://schemas.openxmlformats.org/markup-compatibility/2006" xmlns:o="urn:schemas-microsoft-com:office:office" xmlns:r="http://schemas.openxmlformats.org/officeDocument/2006/relationships" xmlns:m="http://schemas.openxmlformats.org/officeDocument/2006/math" xmlns:v="urn:schemas-microsoft-com:vml" xmlns:wp14="http://schemas.microsoft.com/office/word/2010/wordprocessingDrawing" xmlns:wp="http://schemas.openxmlformats.org/drawingml/2006/wordprocessingDrawing" xmlns:w10="urn:schemas-microsoft-com:office:word" xmlns:w="http://schemas.openxmlformats.org/wordprocessingml/2006/main" xmlns:w14="http://schemas.microsoft.com/office/word/2010/wordml" xmlns:w15="http://schemas.microsoft.com/office/word/2012/wordml" xmlns:w16se="http://schemas.microsoft.com/office/word/2015/wordml/symex" xmlns:wpg="http://schemas.microsoft.com/office/word/2010/wordprocessingGroup" xmlns:wpi="http://schemas.microsoft.com/office/word/2010/wordprocessingInk" xmlns:wne="http://schemas.microsoft.com/office/word/2006/wordml" xmlns:wps="http://schemas.microsoft.com/office/word/2010/wordprocessingShape" mc:Ignorable="w14 w15 w16se wp14">
   <w:body>
     <w:p>
       <w:pPr>
@@ -214,6 +214,7 @@
       <w:pPr>
         <w:spacing w:before="0" w:line="295" w:lineRule="auto"/>
       </w:pPr>
+      <w:bookmarkStart w:id="2" w:name="new_source_bookmark"/>
       <w:proofErr w:type="spellStart"/>
       <w:r>
         <w:rPr>
@@ -222,6 +223,7 @@
         </w:rPr>
         <w:t>GroupDocs</w:t>
       </w:r>
+      <w:bookmarkEnd w:id="2"/>
       <w:proofErr w:type="spellEnd"/>
       <w:r>
         <w:rPr>
@@ -251,8 +253,8 @@
         <w:spacing w:before="0" w:after="0" w:line="402" w:lineRule="auto"/>
         <w:ind w:left="0"/>
       </w:pPr>
-      <w:bookmarkStart w:id="2" w:name="h.ta0pigz60lds" w:colFirst="0" w:colLast="0"/>
-      <w:bookmarkEnd w:id="2"/>
+      <w:bookmarkStart w:id="3" w:name="h.ta0pigz60lds" w:colFirst="0" w:colLast="0"/>
+      <w:bookmarkEnd w:id="3"/>
       <w:r>
         <w:rPr>
           <w:rFonts w:eastAsia="Arial"/>
@@ -306,8 +308,8 @@
         <w:spacing w:before="0" w:after="0" w:line="402" w:lineRule="auto"/>
         <w:ind w:left="0"/>
       </w:pPr>
-      <w:bookmarkStart w:id="3" w:name="h.l4xsaquguraa" w:colFirst="0" w:colLast="0"/>
-      <w:bookmarkEnd w:id="3"/>
+      <w:bookmarkStart w:id="4" w:name="h.l4xsaquguraa" w:colFirst="0" w:colLast="0"/>
+      <w:bookmarkEnd w:id="4"/>
       <w:r>
         <w:rPr>
           <w:rFonts w:eastAsia="Arial"/>
@@ -323,7 +325,6 @@
         <w:spacing w:before="0" w:line="295" w:lineRule="auto"/>
       </w:pPr>
       <w:proofErr w:type="spellStart"/>
-      <w:proofErr w:type="gramStart"/>
       <w:r>
         <w:rPr>
           <w:color w:val="393939"/>
@@ -337,15 +338,7 @@
           <w:color w:val="393939"/>
           <w:highlight w:val="white"/>
         </w:rPr>
-        <w:t xml:space="preserve"> is used by companies of all sizes</w:t>
-      </w:r>
-      <w:proofErr w:type="gramEnd"/>
-      <w:r>
-        <w:rPr>
-          <w:color w:val="393939"/>
-          <w:highlight w:val="white"/>
-        </w:rPr>
-        <w:t xml:space="preserve"> across the globe, from large multinational firms to small freelance businesses. They come to us because they have a need for a simple, one-stop-shop, document management solution.</w:t>
+        <w:t xml:space="preserve"> is used by companies of all sizes across the globe, from large multinational firms to small freelance businesses. They come to us because they have a need for a simple, one-stop-shop, document management solution.</w:t>
       </w:r>
     </w:p>
     <w:p>
@@ -354,8 +347,10 @@
         <w:spacing w:before="0" w:after="0" w:line="402" w:lineRule="auto"/>
         <w:ind w:left="0"/>
       </w:pPr>
-      <w:bookmarkStart w:id="4" w:name="h.9711yllhs1lv" w:colFirst="0" w:colLast="0"/>
-      <w:bookmarkEnd w:id="4"/>
+      <w:bookmarkStart w:id="5" w:name="h.9711yllhs1lv" w:colFirst="0" w:colLast="0"/>
+      <w:bookmarkStart w:id="6" w:name="_GoBack"/>
+      <w:bookmarkEnd w:id="5"/>
+      <w:bookmarkEnd w:id="6"/>
       <w:r>
         <w:rPr>
           <w:rFonts w:eastAsia="Arial"/>
@@ -451,23 +446,7 @@
           <w:color w:val="393939"/>
           <w:highlight w:val="white"/>
         </w:rPr>
-        <w:t xml:space="preserve"> has supported the developer community since 2002 and </w:t>
-      </w:r>
-      <w:proofErr w:type="gramStart"/>
-      <w:r>
-        <w:rPr>
-          <w:color w:val="393939"/>
-          <w:highlight w:val="white"/>
-        </w:rPr>
-        <w:t>has</w:t>
-      </w:r>
-      <w:proofErr w:type="gramEnd"/>
-      <w:r>
-        <w:rPr>
-          <w:color w:val="393939"/>
-          <w:highlight w:val="white"/>
-        </w:rPr>
-        <w:t xml:space="preserve"> over 10,000 customers in over 90 countries. </w:t>
+        <w:t xml:space="preserve"> has supported the developer community since 2002 and has over 10,000 customers in over 90 countries. </w:t>
       </w:r>
       <w:proofErr w:type="spellStart"/>
       <w:r>
@@ -508,8 +487,6 @@
       </w:pPr>
     </w:p>
     <w:p>
-      <w:bookmarkStart w:id="5" w:name="_GoBack"/>
-      <w:bookmarkEnd w:id="5"/>
       <w:r>
         <w:t xml:space="preserve"> </w:t>
       </w:r>
@@ -525,7 +502,7 @@
 </file>
 
 <file path=word/numbering.xml><?xml version="1.0" encoding="utf-8"?>
-<w:numbering xmlns:wpc="http://schemas.microsoft.com/office/word/2010/wordprocessingCanvas" xmlns:mc="http://schemas.openxmlformats.org/markup-compatibility/2006" xmlns:o="urn:schemas-microsoft-com:office:office" xmlns:r="http://schemas.openxmlformats.org/officeDocument/2006/relationships" xmlns:m="http://schemas.openxmlformats.org/officeDocument/2006/math" xmlns:v="urn:schemas-microsoft-com:vml" xmlns:wp14="http://schemas.microsoft.com/office/word/2010/wordprocessingDrawing" xmlns:wp="http://schemas.openxmlformats.org/drawingml/2006/wordprocessingDrawing" xmlns:w10="urn:schemas-microsoft-com:office:word" xmlns:w="http://schemas.openxmlformats.org/wordprocessingml/2006/main" xmlns:w14="http://schemas.microsoft.com/office/word/2010/wordml" xmlns:w15="http://schemas.microsoft.com/office/word/2012/wordml" xmlns:wpg="http://schemas.microsoft.com/office/word/2010/wordprocessingGroup" xmlns:wpi="http://schemas.microsoft.com/office/word/2010/wordprocessingInk" xmlns:wne="http://schemas.microsoft.com/office/word/2006/wordml" xmlns:wps="http://schemas.microsoft.com/office/word/2010/wordprocessingShape" mc:Ignorable="w14 w15 wp14">
+<w:numbering xmlns:wpc="http://schemas.microsoft.com/office/word/2010/wordprocessingCanvas" xmlns:cx="http://schemas.microsoft.com/office/drawing/2014/chartex" xmlns:cx1="http://schemas.microsoft.com/office/drawing/2015/9/8/chartex" xmlns:mc="http://schemas.openxmlformats.org/markup-compatibility/2006" xmlns:o="urn:schemas-microsoft-com:office:office" xmlns:r="http://schemas.openxmlformats.org/officeDocument/2006/relationships" xmlns:m="http://schemas.openxmlformats.org/officeDocument/2006/math" xmlns:v="urn:schemas-microsoft-com:vml" xmlns:wp14="http://schemas.microsoft.com/office/word/2010/wordprocessingDrawing" xmlns:wp="http://schemas.openxmlformats.org/drawingml/2006/wordprocessingDrawing" xmlns:w10="urn:schemas-microsoft-com:office:word" xmlns:w="http://schemas.openxmlformats.org/wordprocessingml/2006/main" xmlns:w14="http://schemas.microsoft.com/office/word/2010/wordml" xmlns:w15="http://schemas.microsoft.com/office/word/2012/wordml" xmlns:w16se="http://schemas.microsoft.com/office/word/2015/wordml/symex" xmlns:wpg="http://schemas.microsoft.com/office/word/2010/wordprocessingGroup" xmlns:wpi="http://schemas.microsoft.com/office/word/2010/wordprocessingInk" xmlns:wne="http://schemas.microsoft.com/office/word/2006/wordml" xmlns:wps="http://schemas.microsoft.com/office/word/2010/wordprocessingShape" mc:Ignorable="w14 w15 w16se wp14">
   <w:abstractNum w:abstractNumId="0" w15:restartNumberingAfterBreak="0">
     <w:nsid w:val="0AAF0D7C"/>
     <w:multiLevelType w:val="multilevel"/>
@@ -3876,7 +3853,7 @@
 </file>
 
 <file path=word/styles.xml><?xml version="1.0" encoding="utf-8"?>
-<w:styles xmlns:mc="http://schemas.openxmlformats.org/markup-compatibility/2006" xmlns:r="http://schemas.openxmlformats.org/officeDocument/2006/relationships" xmlns:w="http://schemas.openxmlformats.org/wordprocessingml/2006/main" xmlns:w14="http://schemas.microsoft.com/office/word/2010/wordml" xmlns:w15="http://schemas.microsoft.com/office/word/2012/wordml" mc:Ignorable="w14 w15">
+<w:styles xmlns:mc="http://schemas.openxmlformats.org/markup-compatibility/2006" xmlns:r="http://schemas.openxmlformats.org/officeDocument/2006/relationships" xmlns:w="http://schemas.openxmlformats.org/wordprocessingml/2006/main" xmlns:w14="http://schemas.microsoft.com/office/word/2010/wordml" xmlns:w15="http://schemas.microsoft.com/office/word/2012/wordml" xmlns:w16se="http://schemas.microsoft.com/office/word/2015/wordml/symex" mc:Ignorable="w14 w15 w16se">
   <w:docDefaults>
     <w:rPrDefault>
       <w:rPr>
@@ -4661,7 +4638,7 @@
     </w:rPr>
   </w:style>
   <w:style w:type="character" w:customStyle="1" w:styleId="a5">
-    <w:name w:val="Название Знак"/>
+    <w:name w:val="Заголовок Знак"/>
     <w:basedOn w:val="a0"/>
     <w:link w:val="a3"/>
     <w:uiPriority w:val="10"/>

</xml_diff>

<commit_message>
Added new examples and changed the logic of placing some resulting documents
</commit_message>
<xml_diff>
--- a/Examples/GroupDocs.Comparison.Examples.CSharp/Resources/SampleFiles/source.docx
+++ b/Examples/GroupDocs.Comparison.Examples.CSharp/Resources/SampleFiles/source.docx
@@ -7,6 +7,8 @@
         <w:spacing w:before="0"/>
         <w:jc w:val="center"/>
       </w:pPr>
+      <w:bookmarkStart w:id="0" w:name="_GoBack"/>
+      <w:bookmarkEnd w:id="0"/>
       <w:r>
         <w:rPr>
           <w:noProof/>
@@ -160,8 +162,8 @@
           <w:highlight w:val="white"/>
         </w:rPr>
       </w:pPr>
-      <w:bookmarkStart w:id="0" w:name="h.10fd81vbb47s" w:colFirst="0" w:colLast="0"/>
-      <w:bookmarkEnd w:id="0"/>
+      <w:bookmarkStart w:id="1" w:name="h.10fd81vbb47s" w:colFirst="0" w:colLast="0"/>
+      <w:bookmarkEnd w:id="1"/>
     </w:p>
     <w:p>
       <w:pPr>
@@ -198,8 +200,8 @@
         <w:spacing w:before="0" w:after="0" w:line="402" w:lineRule="auto"/>
         <w:ind w:left="0"/>
       </w:pPr>
-      <w:bookmarkStart w:id="1" w:name="h.fkucphc9zr7w" w:colFirst="0" w:colLast="0"/>
-      <w:bookmarkEnd w:id="1"/>
+      <w:bookmarkStart w:id="2" w:name="h.fkucphc9zr7w" w:colFirst="0" w:colLast="0"/>
+      <w:bookmarkEnd w:id="2"/>
       <w:r>
         <w:rPr>
           <w:rFonts w:eastAsia="Arial"/>
@@ -214,7 +216,7 @@
       <w:pPr>
         <w:spacing w:before="0" w:line="295" w:lineRule="auto"/>
       </w:pPr>
-      <w:bookmarkStart w:id="2" w:name="new_source_bookmark"/>
+      <w:bookmarkStart w:id="3" w:name="new_source_bookmark"/>
       <w:proofErr w:type="spellStart"/>
       <w:r>
         <w:rPr>
@@ -223,7 +225,7 @@
         </w:rPr>
         <w:t>GroupDocs</w:t>
       </w:r>
-      <w:bookmarkEnd w:id="2"/>
+      <w:bookmarkEnd w:id="3"/>
       <w:proofErr w:type="spellEnd"/>
       <w:r>
         <w:rPr>
@@ -253,8 +255,8 @@
         <w:spacing w:before="0" w:after="0" w:line="402" w:lineRule="auto"/>
         <w:ind w:left="0"/>
       </w:pPr>
-      <w:bookmarkStart w:id="3" w:name="h.ta0pigz60lds" w:colFirst="0" w:colLast="0"/>
-      <w:bookmarkEnd w:id="3"/>
+      <w:bookmarkStart w:id="4" w:name="h.ta0pigz60lds" w:colFirst="0" w:colLast="0"/>
+      <w:bookmarkEnd w:id="4"/>
       <w:r>
         <w:rPr>
           <w:rFonts w:eastAsia="Arial"/>
@@ -308,8 +310,8 @@
         <w:spacing w:before="0" w:after="0" w:line="402" w:lineRule="auto"/>
         <w:ind w:left="0"/>
       </w:pPr>
-      <w:bookmarkStart w:id="4" w:name="h.l4xsaquguraa" w:colFirst="0" w:colLast="0"/>
-      <w:bookmarkEnd w:id="4"/>
+      <w:bookmarkStart w:id="5" w:name="h.l4xsaquguraa" w:colFirst="0" w:colLast="0"/>
+      <w:bookmarkEnd w:id="5"/>
       <w:r>
         <w:rPr>
           <w:rFonts w:eastAsia="Arial"/>
@@ -338,8 +340,24 @@
           <w:color w:val="393939"/>
           <w:highlight w:val="white"/>
         </w:rPr>
-        <w:t xml:space="preserve"> is used by companies of all sizes across the globe, from large multinational firms to small freelance businesses. They come to us because they have a need for a simple, one-stop-shop, document management solution.</w:t>
+        <w:t xml:space="preserve"> is used by companies of all sizes across the globe, from large multinational firms to small freelance businesses. They come to us because they have a ne</w:t>
       </w:r>
+      <w:r>
+        <w:rPr>
+          <w:color w:val="393939"/>
+          <w:highlight w:val="white"/>
+        </w:rPr>
+        <w:t>ed for a simple, one-stop-shop</w:t>
+      </w:r>
+      <w:del w:id="6" w:author="AlGord" w:date="2020-12-21T13:01:00Z">
+        <w:r>
+          <w:rPr>
+            <w:color w:val="393939"/>
+            <w:highlight w:val="white"/>
+          </w:rPr>
+          <w:delText>, document management solution.</w:delText>
+        </w:r>
+      </w:del>
     </w:p>
     <w:p>
       <w:pPr>
@@ -347,10 +365,8 @@
         <w:spacing w:before="0" w:after="0" w:line="402" w:lineRule="auto"/>
         <w:ind w:left="0"/>
       </w:pPr>
-      <w:bookmarkStart w:id="5" w:name="h.9711yllhs1lv" w:colFirst="0" w:colLast="0"/>
-      <w:bookmarkStart w:id="6" w:name="_GoBack"/>
-      <w:bookmarkEnd w:id="5"/>
-      <w:bookmarkEnd w:id="6"/>
+      <w:bookmarkStart w:id="7" w:name="h.9711yllhs1lv" w:colFirst="0" w:colLast="0"/>
+      <w:bookmarkEnd w:id="7"/>
       <w:r>
         <w:rPr>
           <w:rFonts w:eastAsia="Arial"/>
@@ -478,8 +494,17 @@
           <w:color w:val="393939"/>
           <w:highlight w:val="white"/>
         </w:rPr>
-        <w:t xml:space="preserve"> experience, stability and award winning technology.</w:t>
+        <w:t xml:space="preserve"> experience</w:t>
       </w:r>
+      <w:ins w:id="8" w:author="AlGord" w:date="2020-12-21T13:01:00Z">
+        <w:r>
+          <w:rPr>
+            <w:color w:val="393939"/>
+            <w:highlight w:val="white"/>
+          </w:rPr>
+          <w:t>, stability and award winning technology.</w:t>
+        </w:r>
+      </w:ins>
     </w:p>
     <w:p>
       <w:pPr>
@@ -3852,6 +3877,14 @@
 </w:numbering>
 </file>
 
+<file path=word/people.xml><?xml version="1.0" encoding="utf-8"?>
+<w15:people xmlns:wpc="http://schemas.microsoft.com/office/word/2010/wordprocessingCanvas" xmlns:cx="http://schemas.microsoft.com/office/drawing/2014/chartex" xmlns:cx1="http://schemas.microsoft.com/office/drawing/2015/9/8/chartex" xmlns:mc="http://schemas.openxmlformats.org/markup-compatibility/2006" xmlns:o="urn:schemas-microsoft-com:office:office" xmlns:r="http://schemas.openxmlformats.org/officeDocument/2006/relationships" xmlns:m="http://schemas.openxmlformats.org/officeDocument/2006/math" xmlns:v="urn:schemas-microsoft-com:vml" xmlns:wp14="http://schemas.microsoft.com/office/word/2010/wordprocessingDrawing" xmlns:wp="http://schemas.openxmlformats.org/drawingml/2006/wordprocessingDrawing" xmlns:w10="urn:schemas-microsoft-com:office:word" xmlns:w="http://schemas.openxmlformats.org/wordprocessingml/2006/main" xmlns:w14="http://schemas.microsoft.com/office/word/2010/wordml" xmlns:w15="http://schemas.microsoft.com/office/word/2012/wordml" xmlns:w16se="http://schemas.microsoft.com/office/word/2015/wordml/symex" xmlns:wpg="http://schemas.microsoft.com/office/word/2010/wordprocessingGroup" xmlns:wpi="http://schemas.microsoft.com/office/word/2010/wordprocessingInk" xmlns:wne="http://schemas.microsoft.com/office/word/2006/wordml" xmlns:wps="http://schemas.microsoft.com/office/word/2010/wordprocessingShape" mc:Ignorable="w14 w15 w16se wp14">
+  <w15:person w15:author="AlGord">
+    <w15:presenceInfo w15:providerId="Windows Live" w15:userId="dcb3ee7461302dc5"/>
+  </w15:person>
+</w15:people>
+</file>
+
 <file path=word/styles.xml><?xml version="1.0" encoding="utf-8"?>
 <w:styles xmlns:mc="http://schemas.openxmlformats.org/markup-compatibility/2006" xmlns:r="http://schemas.openxmlformats.org/officeDocument/2006/relationships" xmlns:w="http://schemas.openxmlformats.org/wordprocessingml/2006/main" xmlns:w14="http://schemas.microsoft.com/office/word/2010/wordml" xmlns:w15="http://schemas.microsoft.com/office/word/2012/wordml" xmlns:w16se="http://schemas.microsoft.com/office/word/2015/wordml/symex" mc:Ignorable="w14 w15 w16se">
   <w:docDefaults>

</xml_diff>